<commit_message>
more work on erbjudande and layout + css
</commit_message>
<xml_diff>
--- a/Docs/erbjudande.docx
+++ b/Docs/erbjudande.docx
@@ -12,10 +12,18 @@
     </w:p>
     <w:p>
       <w:r>
-        <w:t>Alla uthus och småbyggn</w:t>
-      </w:r>
-      <w:r>
-        <w:t xml:space="preserve">ader ingår. </w:t>
+        <w:t xml:space="preserve">Alla uthus och </w:t>
+      </w:r>
+      <w:proofErr w:type="spellStart"/>
+      <w:r>
+        <w:t>småbyggn</w:t>
+      </w:r>
+      <w:r>
+        <w:t>ader</w:t>
+      </w:r>
+      <w:proofErr w:type="spellEnd"/>
+      <w:r>
+        <w:t xml:space="preserve"> ingår. </w:t>
       </w:r>
       <w:r>
         <w:br/>
@@ -36,13 +44,7 @@
         <w:br/>
       </w:r>
       <w:r>
-        <w:t xml:space="preserve">Vill kunden att </w:t>
-      </w:r>
-      <w:r>
-        <w:t>Wermlands stugservice</w:t>
-      </w:r>
-      <w:r>
-        <w:t xml:space="preserve"> hjälper till så gott vi kan om något är akut kan detta </w:t>
+        <w:t xml:space="preserve">Vill kunden att Wermlands stugservice hjälper till så gott vi kan om något är akut kan detta </w:t>
       </w:r>
       <w:r>
         <w:t xml:space="preserve">avtalas </w:t>
@@ -73,7 +75,21 @@
     </w:p>
     <w:p>
       <w:r>
-        <w:t>Wermlands stugservice förbinder sig endast att undersöka och rapportera skador på stugor. Skador</w:t>
+        <w:t xml:space="preserve">Wermlands stugservice förbinder sig endast att undersöka och rapportera skador på </w:t>
+      </w:r>
+      <w:r>
+        <w:t>byggnader</w:t>
+      </w:r>
+      <w:r>
+        <w:t xml:space="preserve">. </w:t>
+      </w:r>
+      <w:r>
+        <w:t>Skulle skador ha uppstått ansvarar inte Wermlands stugservice för att åtgärda och laga sk</w:t>
+      </w:r>
+      <w:bookmarkStart w:id="0" w:name="_GoBack"/>
+      <w:bookmarkEnd w:id="0"/>
+      <w:r>
+        <w:t>adorna.</w:t>
       </w:r>
     </w:p>
     <w:p>
@@ -99,10 +115,7 @@
     </w:p>
     <w:p>
       <w:r>
-        <w:t xml:space="preserve">Inga </w:t>
-      </w:r>
-      <w:r>
-        <w:t>trasiga el. uppbrutna fönster</w:t>
+        <w:t>Inga trasiga el. uppbrutna fönster</w:t>
       </w:r>
       <w:r>
         <w:tab/>
@@ -110,8 +123,6 @@
       </w:r>
       <w:r>
         <w:br/>
-      </w:r>
-      <w:r>
         <w:t>In</w:t>
       </w:r>
       <w:r>
@@ -151,8 +162,6 @@
       </w:r>
       <w:r>
         <w:br/>
-      </w:r>
-      <w:r>
         <w:t>Olja pannan/el system ok</w:t>
       </w:r>
       <w:r>
@@ -217,13 +226,7 @@
         <w:pStyle w:val="Heading3"/>
       </w:pPr>
       <w:r>
-        <w:t>Rapportering (</w:t>
-      </w:r>
-      <w:r>
-        <w:t xml:space="preserve">via </w:t>
-      </w:r>
-      <w:r>
-        <w:t>mejl)</w:t>
+        <w:t>Rapportering (via mejl)</w:t>
       </w:r>
       <w:r>
         <w:tab/>
@@ -240,8 +243,6 @@
       </w:r>
       <w:r>
         <w:br/>
-      </w:r>
-      <w:r>
         <w:t>Allmänna komment</w:t>
       </w:r>
       <w:r>
@@ -315,19 +316,16 @@
     </w:p>
     <w:p>
       <w:r>
-        <w:t>______________</w:t>
-      </w:r>
-      <w:r>
-        <w:t>_______________________________</w:t>
-      </w:r>
-    </w:p>
-    <w:p>
-      <w:r>
         <w:t>_____________________________________________</w:t>
       </w:r>
     </w:p>
     <w:p>
       <w:r>
+        <w:t>_____________________________________________</w:t>
+      </w:r>
+    </w:p>
+    <w:p>
+      <w:r>
         <w:t>Telefon</w:t>
       </w:r>
     </w:p>
@@ -366,24 +364,28 @@
     </w:p>
     <w:p>
       <w:r>
-        <w:t xml:space="preserve">Från den :  </w:t>
-      </w:r>
-      <w:r>
-        <w:t>____________________________________</w:t>
-      </w:r>
-    </w:p>
-    <w:p>
-      <w:r>
-        <w:t>Till</w:t>
-      </w:r>
-      <w:r>
-        <w:t xml:space="preserve"> den </w:t>
-      </w:r>
-      <w:r>
-        <w:t xml:space="preserve">   </w:t>
-      </w:r>
-      <w:r>
-        <w:t>:  ____________________________________</w:t>
+        <w:t xml:space="preserve">Från </w:t>
+      </w:r>
+      <w:proofErr w:type="gramStart"/>
+      <w:r>
+        <w:t>den :</w:t>
+      </w:r>
+      <w:proofErr w:type="gramEnd"/>
+      <w:r>
+        <w:t xml:space="preserve">  ____________________________________</w:t>
+      </w:r>
+    </w:p>
+    <w:p>
+      <w:r>
+        <w:t xml:space="preserve">Till </w:t>
+      </w:r>
+      <w:proofErr w:type="gramStart"/>
+      <w:r>
+        <w:t>den    :</w:t>
+      </w:r>
+      <w:proofErr w:type="gramEnd"/>
+      <w:r>
+        <w:t xml:space="preserve">  ____________________________________</w:t>
       </w:r>
     </w:p>
     <w:p>
@@ -396,31 +398,22 @@
     </w:p>
     <w:p>
       <w:r>
-        <w:t>Ja, jag vill att Wermlands stugservice gör</w:t>
-      </w:r>
-      <w:bookmarkStart w:id="0" w:name="_GoBack"/>
-      <w:bookmarkEnd w:id="0"/>
-      <w:r>
-        <w:t xml:space="preserve">    :  ____________________________________</w:t>
+        <w:t xml:space="preserve">Ja, jag vill att Wermlands stugservice </w:t>
+      </w:r>
+      <w:proofErr w:type="gramStart"/>
+      <w:r>
+        <w:t>gör    :</w:t>
+      </w:r>
+      <w:proofErr w:type="gramEnd"/>
+      <w:r>
+        <w:t xml:space="preserve">  ____________________________________</w:t>
       </w:r>
     </w:p>
     <w:p/>
     <w:p/>
     <w:p>
       <w:r>
-        <w:t xml:space="preserve">Underskrift </w:t>
-      </w:r>
-      <w:r>
-        <w:t>kund</w:t>
-      </w:r>
-      <w:r>
-        <w:t>:</w:t>
-      </w:r>
-      <w:r>
-        <w:t>_______________</w:t>
-      </w:r>
-      <w:r>
-        <w:t>____________________________________________</w:t>
+        <w:t>Underskrift kund:___________________________________________________________</w:t>
       </w:r>
     </w:p>
     <w:p>
@@ -514,8 +507,8 @@
       <w:pStyle w:val="Header"/>
       <w:tabs>
         <w:tab w:val="clear" w:pos="4536"/>
-        <w:tab w:val="left" w:pos="2977"/>
-        <w:tab w:val="left" w:pos="5812"/>
+        <w:tab w:val="left" w:pos="3686"/>
+        <w:tab w:val="left" w:pos="6521"/>
       </w:tabs>
       <w:rPr>
         <w:sz w:val="14"/>
@@ -527,7 +520,7 @@
         <w:lang w:eastAsia="sv-SE"/>
       </w:rPr>
       <w:drawing>
-        <wp:anchor distT="0" distB="0" distL="114300" distR="114300" simplePos="0" relativeHeight="251658240" behindDoc="0" locked="0" layoutInCell="1" allowOverlap="1" wp14:anchorId="0CB25680" wp14:editId="30AD320E">
+        <wp:anchor distT="0" distB="0" distL="114300" distR="114300" simplePos="0" relativeHeight="251658240" behindDoc="0" locked="0" layoutInCell="1" allowOverlap="1" wp14:anchorId="73370F66" wp14:editId="2256B78A">
           <wp:simplePos x="0" y="0"/>
           <wp:positionH relativeFrom="margin">
             <wp:posOffset>-454025</wp:posOffset>
@@ -597,15 +590,23 @@
         <w:sz w:val="14"/>
       </w:rPr>
       <w:tab/>
-      <w:t>Företaget innehar F-skattesedel</w:t>
+      <w:t>Företaget innehar F-</w:t>
     </w:r>
+    <w:proofErr w:type="spellStart"/>
+    <w:r>
+      <w:rPr>
+        <w:sz w:val="14"/>
+      </w:rPr>
+      <w:t>skattesedel</w:t>
+    </w:r>
+    <w:proofErr w:type="spellEnd"/>
   </w:p>
   <w:p>
     <w:pPr>
       <w:pStyle w:val="Header"/>
       <w:tabs>
-        <w:tab w:val="left" w:pos="2977"/>
-        <w:tab w:val="left" w:pos="5812"/>
+        <w:tab w:val="left" w:pos="3686"/>
+        <w:tab w:val="left" w:pos="6521"/>
       </w:tabs>
       <w:rPr>
         <w:sz w:val="14"/>
@@ -616,7 +617,20 @@
         <w:sz w:val="14"/>
       </w:rPr>
       <w:tab/>
-      <w:t>Hara 13</w:t>
+    </w:r>
+    <w:proofErr w:type="spellStart"/>
+    <w:r>
+      <w:rPr>
+        <w:sz w:val="14"/>
+      </w:rPr>
+      <w:t>Hara</w:t>
+    </w:r>
+    <w:proofErr w:type="spellEnd"/>
+    <w:r>
+      <w:rPr>
+        <w:sz w:val="14"/>
+      </w:rPr>
+      <w:t xml:space="preserve"> 13</w:t>
     </w:r>
     <w:r>
       <w:rPr>
@@ -636,8 +650,8 @@
     <w:pPr>
       <w:pStyle w:val="Header"/>
       <w:tabs>
-        <w:tab w:val="left" w:pos="2977"/>
-        <w:tab w:val="left" w:pos="5812"/>
+        <w:tab w:val="left" w:pos="3686"/>
+        <w:tab w:val="left" w:pos="6521"/>
       </w:tabs>
       <w:rPr>
         <w:sz w:val="14"/>
@@ -655,8 +669,9 @@
     <w:pPr>
       <w:pStyle w:val="Header"/>
       <w:tabs>
-        <w:tab w:val="left" w:pos="2977"/>
-        <w:tab w:val="left" w:pos="5812"/>
+        <w:tab w:val="clear" w:pos="4536"/>
+        <w:tab w:val="left" w:pos="3686"/>
+        <w:tab w:val="left" w:pos="6521"/>
       </w:tabs>
       <w:rPr>
         <w:sz w:val="14"/>
@@ -1804,7 +1819,7 @@
 </file>
 
 <file path=customXml/itemProps1.xml><?xml version="1.0" encoding="utf-8"?>
-<ds:datastoreItem xmlns:ds="http://schemas.openxmlformats.org/officeDocument/2006/customXml" ds:itemID="{373EC61A-B3BA-4816-A2F8-ED2149345BC8}">
+<ds:datastoreItem xmlns:ds="http://schemas.openxmlformats.org/officeDocument/2006/customXml" ds:itemID="{161CABFF-06E5-47F1-B4A9-DF9AC9D9D0CE}">
   <ds:schemaRefs>
     <ds:schemaRef ds:uri="http://schemas.openxmlformats.org/officeDocument/2006/bibliography"/>
   </ds:schemaRefs>

</xml_diff>